<commit_message>
ProjectDoc update with our names
</commit_message>
<xml_diff>
--- a/TeamEnigmaProjectDocument.docx
+++ b/TeamEnigmaProjectDocument.docx
@@ -627,7 +627,7 @@
       <w:r>
         <w:rPr/>
         <w:drawing>
-          <wp:inline distT="0" distB="6985" distL="0" distR="0">
+          <wp:inline distT="0" distB="0" distL="0" distR="0">
             <wp:extent cx="3741420" cy="2050415"/>
             <wp:effectExtent l="0" t="0" r="0" b="0"/>
             <wp:docPr id="2" name="Picture 5" descr=""/>
@@ -695,7 +695,7 @@
       <w:r>
         <w:rPr/>
         <w:drawing>
-          <wp:inline distT="0" distB="6350" distL="0" distR="3810">
+          <wp:inline distT="0" distB="0" distL="0" distR="0">
             <wp:extent cx="3939540" cy="1251585"/>
             <wp:effectExtent l="0" t="0" r="0" b="0"/>
             <wp:docPr id="3" name="Picture 10" descr=""/>
@@ -5813,7 +5813,7 @@
       <w:r>
         <w:rPr/>
         <w:drawing>
-          <wp:inline distT="0" distB="0" distL="0" distR="635">
+          <wp:inline distT="0" distB="0" distL="0" distR="0">
             <wp:extent cx="5048250" cy="7505700"/>
             <wp:effectExtent l="0" t="0" r="0" b="0"/>
             <wp:docPr id="4" name="Picture 6" descr=""/>
@@ -6806,7 +6806,7 @@
       <w:r>
         <w:rPr/>
         <w:drawing>
-          <wp:anchor behindDoc="0" distT="0" distB="0" distL="0" distR="0" simplePos="0" locked="0" layoutInCell="1" allowOverlap="1" relativeHeight="8">
+          <wp:anchor behindDoc="0" distT="0" distB="0" distL="0" distR="0" simplePos="0" locked="0" layoutInCell="1" allowOverlap="1" relativeHeight="2">
             <wp:simplePos x="0" y="0"/>
             <wp:positionH relativeFrom="column">
               <wp:align>center</wp:align>
@@ -6973,7 +6973,7 @@
       <w:r>
         <w:rPr/>
         <w:drawing>
-          <wp:inline distT="0" distB="0" distL="0" distR="7620">
+          <wp:inline distT="0" distB="0" distL="0" distR="0">
             <wp:extent cx="1859280" cy="1416050"/>
             <wp:effectExtent l="0" t="0" r="0" b="0"/>
             <wp:docPr id="7" name="Picture 8" descr=""/>
@@ -7054,9 +7054,10 @@
       </w:r>
     </w:p>
     <w:sectPr>
+      <w:headerReference w:type="default" r:id="rId9"/>
       <w:type w:val="nextPage"/>
       <w:pgSz w:w="12240" w:h="15840"/>
-      <w:pgMar w:left="1440" w:right="1440" w:header="0" w:top="1440" w:footer="0" w:bottom="1440" w:gutter="0"/>
+      <w:pgMar w:left="1440" w:right="1440" w:header="1440" w:top="2861" w:footer="0" w:bottom="1440" w:gutter="0"/>
       <w:pgNumType w:fmt="decimal"/>
       <w:formProt w:val="false"/>
       <w:textDirection w:val="lrTb"/>
@@ -7064,6 +7065,47 @@
     </w:sectPr>
   </w:body>
 </w:document>
+</file>
+
+<file path=word/header1.xml><?xml version="1.0" encoding="utf-8"?>
+<w:hdr xmlns:o="urn:schemas-microsoft-com:office:office" xmlns:r="http://schemas.openxmlformats.org/officeDocument/2006/relationships" xmlns:v="urn:schemas-microsoft-com:vml" xmlns:w="http://schemas.openxmlformats.org/wordprocessingml/2006/main" xmlns:w10="urn:schemas-microsoft-com:office:word" xmlns:wp="http://schemas.openxmlformats.org/drawingml/2006/wordprocessingDrawing" xmlns:wps="http://schemas.microsoft.com/office/word/2010/wordprocessingShape" xmlns:wpg="http://schemas.microsoft.com/office/word/2010/wordprocessingGroup" xmlns:mc="http://schemas.openxmlformats.org/markup-compatibility/2006" xmlns:wp14="http://schemas.microsoft.com/office/word/2010/wordprocessingDrawing" xmlns:w14="http://schemas.microsoft.com/office/word/2010/wordml" mc:Ignorable="w14 wp14">
+  <w:p>
+    <w:pPr>
+      <w:pStyle w:val="Header"/>
+      <w:spacing w:before="0" w:after="200"/>
+      <w:rPr/>
+    </w:pPr>
+    <w:r>
+      <w:rPr>
+        <w:b/>
+        <w:bCs/>
+      </w:rPr>
+      <w:t>Team Enigma:</w:t>
+    </w:r>
+    <w:r>
+      <w:rPr/>
+      <w:br/>
+      <w:t>Seth Howard  - howardsethi@gmail.com</w:t>
+      <w:br/>
+      <w:t xml:space="preserve">Christopher Apodaca – </w:t>
+    </w:r>
+    <w:hyperlink r:id="rId1">
+      <w:r>
+        <w:rPr>
+          <w:rStyle w:val="InternetLink"/>
+        </w:rPr>
+        <w:t>capodacac@gmail.com</w:t>
+      </w:r>
+    </w:hyperlink>
+    <w:hyperlink r:id="rId2">
+      <w:r>
+        <w:rPr/>
+        <w:br/>
+        <w:t>Jin Choi – jinhang0712@gmail.com</w:t>
+      </w:r>
+    </w:hyperlink>
+  </w:p>
+</w:hdr>
 </file>
 
 <file path=word/numbering.xml><?xml version="1.0" encoding="utf-8"?>
@@ -7602,7 +7644,6 @@
     <w:rPrDefault>
       <w:rPr>
         <w:rFonts w:ascii="Calibri" w:hAnsi="Calibri" w:eastAsia="Calibri" w:cs="Arial" w:asciiTheme="minorHAnsi" w:cstheme="minorBidi" w:eastAsiaTheme="minorHAnsi" w:hAnsiTheme="minorHAnsi"/>
-        <w:sz w:val="22"/>
         <w:szCs w:val="22"/>
         <w:lang w:val="en-US" w:eastAsia="en-US" w:bidi="ar-SA"/>
       </w:rPr>
@@ -8075,6 +8116,14 @@
     <w:rsid w:val="003223cd"/>
     <w:rPr/>
   </w:style>
+  <w:style w:type="character" w:styleId="InternetLink">
+    <w:name w:val="Internet Link"/>
+    <w:rPr>
+      <w:color w:val="000080"/>
+      <w:u w:val="single"/>
+      <w:lang w:val="zxx" w:eastAsia="zxx" w:bidi="zxx"/>
+    </w:rPr>
+  </w:style>
   <w:style w:type="paragraph" w:styleId="Heading">
     <w:name w:val="Heading"/>
     <w:basedOn w:val="Normal"/>
@@ -8161,6 +8210,19 @@
       <w:spacing w:before="0" w:after="200"/>
       <w:ind w:left="720" w:hanging="0"/>
       <w:contextualSpacing/>
+    </w:pPr>
+    <w:rPr/>
+  </w:style>
+  <w:style w:type="paragraph" w:styleId="Header">
+    <w:name w:val="Header"/>
+    <w:basedOn w:val="Normal"/>
+    <w:pPr>
+      <w:suppressLineNumbers/>
+      <w:tabs>
+        <w:tab w:val="clear" w:pos="720"/>
+        <w:tab w:val="center" w:pos="4680" w:leader="none"/>
+        <w:tab w:val="right" w:pos="9360" w:leader="none"/>
+      </w:tabs>
     </w:pPr>
     <w:rPr/>
   </w:style>

</xml_diff>